<commit_message>
Add SQLite create tables
</commit_message>
<xml_diff>
--- a/Doc/Process.docx
+++ b/Doc/Process.docx
@@ -415,13 +415,18 @@
         <w:ind w:left="720"/>
       </w:pPr>
       <w:proofErr w:type="spellStart"/>
-      <w:r>
-        <w:t>Record</w:t>
+      <w:proofErr w:type="gramStart"/>
+      <w:r>
+        <w:t>r</w:t>
+      </w:r>
+      <w:r>
+        <w:t>ecord</w:t>
       </w:r>
       <w:r>
         <w:t>ID</w:t>
       </w:r>
       <w:proofErr w:type="spellEnd"/>
+      <w:proofErr w:type="gramEnd"/>
       <w:r>
         <w:t xml:space="preserve"> (PK)</w:t>
       </w:r>
@@ -431,13 +436,18 @@
         <w:ind w:left="720"/>
       </w:pPr>
       <w:proofErr w:type="spellStart"/>
-      <w:r>
-        <w:t>Client</w:t>
+      <w:proofErr w:type="gramStart"/>
+      <w:r>
+        <w:t>c</w:t>
+      </w:r>
+      <w:r>
+        <w:t>lient</w:t>
       </w:r>
       <w:r>
         <w:t>ID</w:t>
       </w:r>
       <w:proofErr w:type="spellEnd"/>
+      <w:proofErr w:type="gramEnd"/>
       <w:r>
         <w:t xml:space="preserve"> (FK)</w:t>
       </w:r>
@@ -447,13 +457,18 @@
         <w:ind w:left="720"/>
       </w:pPr>
       <w:proofErr w:type="spellStart"/>
-      <w:r>
-        <w:t>Datet</w:t>
+      <w:proofErr w:type="gramStart"/>
+      <w:r>
+        <w:t>d</w:t>
+      </w:r>
+      <w:r>
+        <w:t>atet</w:t>
       </w:r>
       <w:r>
         <w:t>ime</w:t>
       </w:r>
       <w:proofErr w:type="spellEnd"/>
+      <w:proofErr w:type="gramEnd"/>
       <w:r>
         <w:t xml:space="preserve"> (Not Null)</w:t>
       </w:r>
@@ -462,8 +477,16 @@
       <w:pPr>
         <w:ind w:left="720"/>
       </w:pPr>
-      <w:r>
-        <w:t>Status (Not Null)</w:t>
+      <w:proofErr w:type="gramStart"/>
+      <w:r>
+        <w:t>s</w:t>
+      </w:r>
+      <w:r>
+        <w:t>tatus</w:t>
+      </w:r>
+      <w:proofErr w:type="gramEnd"/>
+      <w:r>
+        <w:t xml:space="preserve"> (Not Null)</w:t>
       </w:r>
     </w:p>
     <w:p>
@@ -471,7 +494,16 @@
         <w:ind w:left="720"/>
       </w:pPr>
       <w:r>
-        <w:t>Alarm (Not Null)</w:t>
+        <w:t>a</w:t>
+      </w:r>
+      <w:r>
+        <w:t>larm</w:t>
+      </w:r>
+      <w:r>
+        <w:t>1</w:t>
+      </w:r>
+      <w:r>
+        <w:t xml:space="preserve"> (Not Null)</w:t>
       </w:r>
     </w:p>
     <w:p>
@@ -479,15 +511,25 @@
         <w:ind w:left="720"/>
       </w:pPr>
       <w:r>
-        <w:t>Message (Null)</w:t>
+        <w:t>alarm2 (Not Null)</w:t>
+      </w:r>
+    </w:p>
+    <w:p>
+      <w:pPr>
+        <w:ind w:left="720"/>
+      </w:pPr>
+      <w:r>
+        <w:t>m</w:t>
+      </w:r>
+      <w:bookmarkStart w:id="0" w:name="_GoBack"/>
+      <w:bookmarkEnd w:id="0"/>
+      <w:r>
+        <w:t>essage (Null)</w:t>
       </w:r>
     </w:p>
     <w:p/>
     <w:p/>
-    <w:p>
-      <w:bookmarkStart w:id="0" w:name="_GoBack"/>
-      <w:bookmarkEnd w:id="0"/>
-    </w:p>
+    <w:p/>
     <w:sectPr>
       <w:pgSz w:w="12240" w:h="15840"/>
       <w:pgMar w:top="1440" w:right="1440" w:bottom="1440" w:left="1440" w:header="720" w:footer="720" w:gutter="0"/>
@@ -500,7 +542,7 @@
 
 <file path=word/numbering.xml><?xml version="1.0" encoding="utf-8"?>
 <w:numbering xmlns:wpc="http://schemas.microsoft.com/office/word/2010/wordprocessingCanvas" xmlns:mc="http://schemas.openxmlformats.org/markup-compatibility/2006" xmlns:o="urn:schemas-microsoft-com:office:office" xmlns:r="http://schemas.openxmlformats.org/officeDocument/2006/relationships" xmlns:m="http://schemas.openxmlformats.org/officeDocument/2006/math" xmlns:v="urn:schemas-microsoft-com:vml" xmlns:wp14="http://schemas.microsoft.com/office/word/2010/wordprocessingDrawing" xmlns:wp="http://schemas.openxmlformats.org/drawingml/2006/wordprocessingDrawing" xmlns:w10="urn:schemas-microsoft-com:office:word" xmlns:w="http://schemas.openxmlformats.org/wordprocessingml/2006/main" xmlns:w14="http://schemas.microsoft.com/office/word/2010/wordml" xmlns:w15="http://schemas.microsoft.com/office/word/2012/wordml" xmlns:wpg="http://schemas.microsoft.com/office/word/2010/wordprocessingGroup" xmlns:wpi="http://schemas.microsoft.com/office/word/2010/wordprocessingInk" xmlns:wne="http://schemas.microsoft.com/office/word/2006/wordml" xmlns:wps="http://schemas.microsoft.com/office/word/2010/wordprocessingShape" mc:Ignorable="w14 w15 wp14">
-  <w:abstractNum w:abstractNumId="0">
+  <w:abstractNum w:abstractNumId="0" w15:restartNumberingAfterBreak="0">
     <w:nsid w:val="3E1B4C1A"/>
     <w:multiLevelType w:val="hybridMultilevel"/>
     <w:tmpl w:val="115663DA"/>
@@ -589,7 +631,7 @@
       </w:pPr>
     </w:lvl>
   </w:abstractNum>
-  <w:abstractNum w:abstractNumId="1">
+  <w:abstractNum w:abstractNumId="1" w15:restartNumberingAfterBreak="0">
     <w:nsid w:val="7F442B33"/>
     <w:multiLevelType w:val="hybridMultilevel"/>
     <w:tmpl w:val="14D805C2"/>
@@ -1385,7 +1427,7 @@
 </file>
 
 <file path=customXml/itemProps1.xml><?xml version="1.0" encoding="utf-8"?>
-<ds:datastoreItem xmlns:ds="http://schemas.openxmlformats.org/officeDocument/2006/customXml" ds:itemID="{5E960786-3663-4472-964F-FE606506465A}">
+<ds:datastoreItem xmlns:ds="http://schemas.openxmlformats.org/officeDocument/2006/customXml" ds:itemID="{721C86DC-39B1-4060-AFE8-0707FC28339F}">
   <ds:schemaRefs>
     <ds:schemaRef ds:uri="http://schemas.openxmlformats.org/officeDocument/2006/bibliography"/>
   </ds:schemaRefs>

</xml_diff>